<commit_message>
•Commit 3 – Completed state machine diagram and completed nodes including every story portion
</commit_message>
<xml_diff>
--- a/Brainstorming/Story Progression - Information.docx
+++ b/Brainstorming/Story Progression - Information.docx
@@ -9,56 +9,82 @@
         <w:rPr>
           <w:b/>
           <w:sz w:val="44"/>
-        </w:rPr>
-      </w:pPr>
-      <w:r>
-        <w:rPr>
-          <w:b/>
-          <w:sz w:val="40"/>
+          <w:szCs w:val="48"/>
+        </w:rPr>
+      </w:pPr>
+      <w:r>
+        <w:rPr>
+          <w:b/>
+          <w:sz w:val="44"/>
+          <w:szCs w:val="48"/>
         </w:rPr>
         <w:t>State</w:t>
       </w:r>
       <w:r>
         <w:rPr>
           <w:b/>
-          <w:sz w:val="40"/>
+          <w:sz w:val="44"/>
+          <w:szCs w:val="48"/>
         </w:rPr>
         <w:t>-</w:t>
       </w:r>
       <w:r>
         <w:rPr>
           <w:b/>
-          <w:sz w:val="40"/>
+          <w:sz w:val="44"/>
+          <w:szCs w:val="48"/>
         </w:rPr>
         <w:t>Machine (</w:t>
       </w:r>
       <w:r>
         <w:rPr>
           <w:b/>
-          <w:sz w:val="40"/>
+          <w:sz w:val="44"/>
+          <w:szCs w:val="48"/>
         </w:rPr>
         <w:t xml:space="preserve">Story </w:t>
       </w:r>
       <w:r>
         <w:rPr>
           <w:b/>
-          <w:sz w:val="40"/>
+          <w:sz w:val="44"/>
+          <w:szCs w:val="48"/>
         </w:rPr>
         <w:t>Progression</w:t>
       </w:r>
       <w:r>
         <w:rPr>
           <w:b/>
-          <w:sz w:val="40"/>
+          <w:sz w:val="44"/>
+          <w:szCs w:val="48"/>
         </w:rPr>
         <w:t>)</w:t>
       </w:r>
       <w:r>
         <w:rPr>
           <w:b/>
-          <w:sz w:val="40"/>
-        </w:rPr>
-        <w:t xml:space="preserve"> – Khandker Hussain</w:t>
+          <w:sz w:val="44"/>
+          <w:szCs w:val="48"/>
+        </w:rPr>
+        <w:t xml:space="preserve"> – </w:t>
+      </w:r>
+      <w:proofErr w:type="spellStart"/>
+      <w:r>
+        <w:rPr>
+          <w:b/>
+          <w:sz w:val="44"/>
+          <w:szCs w:val="48"/>
+        </w:rPr>
+        <w:t>Khandker</w:t>
+      </w:r>
+      <w:proofErr w:type="spellEnd"/>
+      <w:r>
+        <w:rPr>
+          <w:b/>
+          <w:sz w:val="44"/>
+          <w:szCs w:val="48"/>
+        </w:rPr>
+        <w:t xml:space="preserve"> Hussain</w:t>
       </w:r>
     </w:p>
     <w:p>
@@ -67,25 +93,34 @@
         <w:rPr>
           <w:b/>
           <w:color w:val="auto"/>
-          <w:sz w:val="28"/>
-          <w:highlight w:val="yellow"/>
+          <w:sz w:val="24"/>
+          <w:szCs w:val="24"/>
         </w:rPr>
       </w:pPr>
       <w:r>
         <w:rPr>
           <w:b/>
           <w:color w:val="auto"/>
-          <w:sz w:val="28"/>
-          <w:highlight w:val="yellow"/>
-        </w:rPr>
-        <w:t>Synopsis</w:t>
+          <w:sz w:val="24"/>
+          <w:szCs w:val="24"/>
+        </w:rPr>
+        <w:t>Main Idea</w:t>
       </w:r>
       <w:r>
         <w:rPr>
           <w:b/>
           <w:color w:val="auto"/>
-          <w:sz w:val="28"/>
-          <w:highlight w:val="yellow"/>
+          <w:sz w:val="24"/>
+          <w:szCs w:val="24"/>
+        </w:rPr>
+        <w:t xml:space="preserve"> (Synopsis)</w:t>
+      </w:r>
+      <w:r>
+        <w:rPr>
+          <w:b/>
+          <w:color w:val="auto"/>
+          <w:sz w:val="24"/>
+          <w:szCs w:val="24"/>
         </w:rPr>
         <w:t>:</w:t>
       </w:r>
@@ -94,413 +129,869 @@
       <w:pPr>
         <w:rPr>
           <w:rFonts w:asciiTheme="majorHAnsi" w:hAnsiTheme="majorHAnsi"/>
+          <w:sz w:val="24"/>
+          <w:szCs w:val="24"/>
         </w:rPr>
       </w:pPr>
       <w:r>
         <w:rPr>
           <w:rFonts w:asciiTheme="majorHAnsi" w:hAnsiTheme="majorHAnsi"/>
-          <w:highlight w:val="yellow"/>
-        </w:rPr>
-        <w:t xml:space="preserve">You’re bored in class, and decide to skip physics class to pursue the hat </w:t>
+          <w:sz w:val="24"/>
+          <w:szCs w:val="24"/>
+        </w:rPr>
+        <w:t>You’re in</w:t>
       </w:r>
       <w:r>
         <w:rPr>
           <w:rFonts w:asciiTheme="majorHAnsi" w:hAnsiTheme="majorHAnsi"/>
-          <w:highlight w:val="yellow"/>
-        </w:rPr>
-        <w:t>that fell off from the head of a suspicious looking man</w:t>
+          <w:sz w:val="24"/>
+          <w:szCs w:val="24"/>
+        </w:rPr>
+        <w:t xml:space="preserve"> the</w:t>
       </w:r>
       <w:r>
         <w:rPr>
           <w:rFonts w:asciiTheme="majorHAnsi" w:hAnsiTheme="majorHAnsi"/>
-          <w:highlight w:val="yellow"/>
+          <w:sz w:val="24"/>
+          <w:szCs w:val="24"/>
+        </w:rPr>
+        <w:t xml:space="preserve"> classroom bored out of your mind during grade 12 physics class</w:t>
+      </w:r>
+      <w:r>
+        <w:rPr>
+          <w:rFonts w:asciiTheme="majorHAnsi" w:hAnsiTheme="majorHAnsi"/>
+          <w:sz w:val="24"/>
+          <w:szCs w:val="24"/>
+        </w:rPr>
+        <w:t>, so you decide to skip class. You walk down the stairs where you find yourself in the middle of a hallway, so there you noticed your stoner friends on the left side and your crush, Stephanie on the right side. Which path do you take?</w:t>
+      </w:r>
+    </w:p>
+    <w:p>
+      <w:pPr>
+        <w:pStyle w:val="Heading1"/>
+        <w:rPr>
+          <w:b/>
+          <w:color w:val="auto"/>
+          <w:sz w:val="24"/>
+          <w:szCs w:val="24"/>
+        </w:rPr>
+      </w:pPr>
+      <w:r>
+        <w:rPr>
+          <w:b/>
+          <w:color w:val="auto"/>
+          <w:sz w:val="24"/>
+          <w:szCs w:val="24"/>
+        </w:rPr>
+        <w:t>Nodes</w:t>
+      </w:r>
+    </w:p>
+    <w:p>
+      <w:pPr>
+        <w:pStyle w:val="ListParagraph"/>
+        <w:numPr>
+          <w:ilvl w:val="0"/>
+          <w:numId w:val="2"/>
+        </w:numPr>
+        <w:autoSpaceDE w:val="0"/>
+        <w:autoSpaceDN w:val="0"/>
+        <w:adjustRightInd w:val="0"/>
+        <w:spacing w:after="0" w:line="288" w:lineRule="auto"/>
+        <w:rPr>
+          <w:rFonts w:asciiTheme="majorHAnsi" w:hAnsiTheme="majorHAnsi" w:cs="Calibri"/>
+          <w:bCs/>
+          <w:sz w:val="24"/>
+          <w:szCs w:val="24"/>
+        </w:rPr>
+      </w:pPr>
+      <w:r>
+        <w:rPr>
+          <w:rFonts w:asciiTheme="majorHAnsi" w:hAnsiTheme="majorHAnsi" w:cs="Calibri"/>
+          <w:bCs/>
+          <w:sz w:val="24"/>
+          <w:szCs w:val="24"/>
+        </w:rPr>
+        <w:t xml:space="preserve">(Initial Start) </w:t>
+      </w:r>
+      <w:r>
+        <w:rPr>
+          <w:rFonts w:asciiTheme="majorHAnsi" w:hAnsiTheme="majorHAnsi" w:cs="Calibri"/>
+          <w:bCs/>
+          <w:sz w:val="24"/>
+          <w:szCs w:val="24"/>
+        </w:rPr>
+        <w:t>Node 1:</w:t>
+      </w:r>
+    </w:p>
+    <w:p>
+      <w:pPr>
+        <w:pStyle w:val="ListParagraph"/>
+        <w:numPr>
+          <w:ilvl w:val="1"/>
+          <w:numId w:val="2"/>
+        </w:numPr>
+        <w:autoSpaceDE w:val="0"/>
+        <w:autoSpaceDN w:val="0"/>
+        <w:adjustRightInd w:val="0"/>
+        <w:spacing w:after="0" w:line="288" w:lineRule="auto"/>
+        <w:rPr>
+          <w:rFonts w:asciiTheme="majorHAnsi" w:hAnsiTheme="majorHAnsi" w:cs="Calibri"/>
+          <w:b/>
+          <w:bCs/>
+          <w:sz w:val="24"/>
+          <w:szCs w:val="24"/>
+        </w:rPr>
+      </w:pPr>
+      <w:r>
+        <w:rPr>
+          <w:rFonts w:asciiTheme="majorHAnsi" w:hAnsiTheme="majorHAnsi" w:cs="Calibri"/>
+          <w:sz w:val="24"/>
+          <w:szCs w:val="24"/>
+        </w:rPr>
+        <w:t>You’re in the middle of the hallway contemplating on which path to take</w:t>
+      </w:r>
+      <w:r>
+        <w:rPr>
+          <w:rFonts w:asciiTheme="majorHAnsi" w:hAnsiTheme="majorHAnsi" w:cs="Calibri"/>
+          <w:sz w:val="24"/>
+          <w:szCs w:val="24"/>
         </w:rPr>
         <w:t>.</w:t>
       </w:r>
-      <w:r>
+    </w:p>
+    <w:p>
+      <w:pPr>
+        <w:pStyle w:val="ListParagraph"/>
+        <w:numPr>
+          <w:ilvl w:val="0"/>
+          <w:numId w:val="2"/>
+        </w:numPr>
         <w:rPr>
           <w:rFonts w:asciiTheme="majorHAnsi" w:hAnsiTheme="majorHAnsi"/>
+          <w:sz w:val="24"/>
+          <w:szCs w:val="24"/>
+        </w:rPr>
+      </w:pPr>
+      <w:r>
+        <w:rPr>
+          <w:rFonts w:asciiTheme="majorHAnsi" w:hAnsiTheme="majorHAnsi"/>
+          <w:sz w:val="24"/>
+          <w:szCs w:val="24"/>
+        </w:rPr>
+        <w:t>First Decision Level:</w:t>
+      </w:r>
+    </w:p>
+    <w:p>
+      <w:pPr>
+        <w:pStyle w:val="ListParagraph"/>
+        <w:numPr>
+          <w:ilvl w:val="1"/>
+          <w:numId w:val="2"/>
+        </w:numPr>
+        <w:autoSpaceDE w:val="0"/>
+        <w:autoSpaceDN w:val="0"/>
+        <w:adjustRightInd w:val="0"/>
+        <w:spacing w:after="0" w:line="288" w:lineRule="auto"/>
+        <w:rPr>
+          <w:rFonts w:asciiTheme="majorHAnsi" w:hAnsiTheme="majorHAnsi" w:cs="Calibri"/>
+          <w:b/>
+          <w:bCs/>
+          <w:sz w:val="24"/>
+          <w:szCs w:val="24"/>
+        </w:rPr>
+      </w:pPr>
+      <w:r>
+        <w:rPr>
+          <w:rFonts w:asciiTheme="majorHAnsi" w:hAnsiTheme="majorHAnsi" w:cs="Calibri"/>
+          <w:sz w:val="24"/>
+          <w:szCs w:val="24"/>
+        </w:rPr>
+        <w:t xml:space="preserve">(Path A) </w:t>
+      </w:r>
+      <w:r>
+        <w:rPr>
+          <w:rFonts w:asciiTheme="majorHAnsi" w:hAnsiTheme="majorHAnsi" w:cs="Calibri"/>
+          <w:sz w:val="24"/>
+          <w:szCs w:val="24"/>
+        </w:rPr>
+        <w:t>Node 2:</w:t>
+      </w:r>
+    </w:p>
+    <w:p>
+      <w:pPr>
+        <w:pStyle w:val="ListParagraph"/>
+        <w:numPr>
+          <w:ilvl w:val="2"/>
+          <w:numId w:val="2"/>
+        </w:numPr>
+        <w:autoSpaceDE w:val="0"/>
+        <w:autoSpaceDN w:val="0"/>
+        <w:adjustRightInd w:val="0"/>
+        <w:spacing w:after="0" w:line="288" w:lineRule="auto"/>
+        <w:rPr>
+          <w:rFonts w:asciiTheme="majorHAnsi" w:hAnsiTheme="majorHAnsi" w:cs="Calibri"/>
+          <w:b/>
+          <w:bCs/>
+          <w:sz w:val="24"/>
+          <w:szCs w:val="24"/>
+        </w:rPr>
+      </w:pPr>
+      <w:r>
+        <w:rPr>
+          <w:rFonts w:asciiTheme="majorHAnsi" w:hAnsiTheme="majorHAnsi" w:cs="Courier New"/>
+          <w:sz w:val="24"/>
+          <w:szCs w:val="24"/>
+        </w:rPr>
+        <w:t>You’</w:t>
+      </w:r>
+      <w:r>
+        <w:rPr>
+          <w:rFonts w:asciiTheme="majorHAnsi" w:hAnsiTheme="majorHAnsi" w:cs="Calibri Light"/>
+          <w:sz w:val="24"/>
+          <w:szCs w:val="24"/>
+        </w:rPr>
+        <w:t xml:space="preserve">re </w:t>
+      </w:r>
+      <w:r>
+        <w:rPr>
+          <w:rFonts w:asciiTheme="majorHAnsi" w:hAnsiTheme="majorHAnsi" w:cs="Calibri Light"/>
+          <w:sz w:val="24"/>
+          <w:szCs w:val="24"/>
+        </w:rPr>
+        <w:t>chose to go to the</w:t>
+      </w:r>
+      <w:r>
+        <w:rPr>
+          <w:rFonts w:asciiTheme="majorHAnsi" w:hAnsiTheme="majorHAnsi" w:cs="Calibri Light"/>
+          <w:sz w:val="24"/>
+          <w:szCs w:val="24"/>
+        </w:rPr>
+        <w:t xml:space="preserve"> stoners and you see them talking to each other and then one of them, your cousin Frank calls you</w:t>
+      </w:r>
+      <w:r>
+        <w:rPr>
+          <w:rFonts w:asciiTheme="majorHAnsi" w:hAnsiTheme="majorHAnsi" w:cs="Calibri Light"/>
+          <w:sz w:val="24"/>
+          <w:szCs w:val="24"/>
+        </w:rPr>
+        <w:t xml:space="preserve"> to join</w:t>
+      </w:r>
+      <w:r>
+        <w:rPr>
+          <w:rFonts w:asciiTheme="majorHAnsi" w:hAnsiTheme="majorHAnsi" w:cs="Calibri Light"/>
+          <w:sz w:val="24"/>
+          <w:szCs w:val="24"/>
+        </w:rPr>
+        <w:t>. Frank then asks you if you’re interested in sharing a “blunt” (smoke) with him and his friends</w:t>
+      </w:r>
+      <w:r>
+        <w:rPr>
+          <w:rFonts w:asciiTheme="majorHAnsi" w:hAnsiTheme="majorHAnsi" w:cs="Calibri Light"/>
+          <w:sz w:val="24"/>
+          <w:szCs w:val="24"/>
+        </w:rPr>
+        <w:t xml:space="preserve"> outside of school</w:t>
+      </w:r>
+      <w:r>
+        <w:rPr>
+          <w:rFonts w:asciiTheme="majorHAnsi" w:hAnsiTheme="majorHAnsi" w:cs="Calibri Light"/>
+          <w:sz w:val="24"/>
+          <w:szCs w:val="24"/>
+        </w:rPr>
+        <w:t>.</w:t>
+      </w:r>
+    </w:p>
+    <w:p>
+      <w:pPr>
+        <w:pStyle w:val="ListParagraph"/>
+        <w:numPr>
+          <w:ilvl w:val="1"/>
+          <w:numId w:val="2"/>
+        </w:numPr>
+        <w:autoSpaceDE w:val="0"/>
+        <w:autoSpaceDN w:val="0"/>
+        <w:adjustRightInd w:val="0"/>
+        <w:spacing w:after="0" w:line="288" w:lineRule="auto"/>
+        <w:rPr>
+          <w:rFonts w:asciiTheme="majorHAnsi" w:hAnsiTheme="majorHAnsi" w:cs="Calibri"/>
+          <w:b/>
+          <w:bCs/>
+          <w:sz w:val="24"/>
+          <w:szCs w:val="24"/>
+        </w:rPr>
+      </w:pPr>
+      <w:r>
+        <w:rPr>
+          <w:rFonts w:asciiTheme="majorHAnsi" w:hAnsiTheme="majorHAnsi" w:cs="Calibri Light"/>
+          <w:sz w:val="24"/>
+          <w:szCs w:val="24"/>
+        </w:rPr>
+        <w:t>(Path B) Node 3:</w:t>
+      </w:r>
+    </w:p>
+    <w:p>
+      <w:pPr>
+        <w:pStyle w:val="ListParagraph"/>
+        <w:numPr>
+          <w:ilvl w:val="2"/>
+          <w:numId w:val="2"/>
+        </w:numPr>
+        <w:autoSpaceDE w:val="0"/>
+        <w:autoSpaceDN w:val="0"/>
+        <w:adjustRightInd w:val="0"/>
+        <w:spacing w:after="0" w:line="288" w:lineRule="auto"/>
+        <w:rPr>
+          <w:rFonts w:asciiTheme="majorHAnsi" w:hAnsiTheme="majorHAnsi" w:cs="Calibri"/>
+          <w:b/>
+          <w:bCs/>
+          <w:sz w:val="24"/>
+          <w:szCs w:val="24"/>
+        </w:rPr>
+      </w:pPr>
+      <w:r>
+        <w:rPr>
+          <w:rFonts w:asciiTheme="majorHAnsi" w:hAnsiTheme="majorHAnsi" w:cs="Calibri"/>
+          <w:sz w:val="24"/>
+          <w:szCs w:val="24"/>
+        </w:rPr>
+        <w:t>You walk towards Stephanie and you talk to her and she asks if you want to join the music club</w:t>
+      </w:r>
+    </w:p>
+    <w:p>
+      <w:pPr>
+        <w:pStyle w:val="ListParagraph"/>
+        <w:numPr>
+          <w:ilvl w:val="0"/>
+          <w:numId w:val="2"/>
+        </w:numPr>
+        <w:autoSpaceDE w:val="0"/>
+        <w:autoSpaceDN w:val="0"/>
+        <w:adjustRightInd w:val="0"/>
+        <w:spacing w:after="0" w:line="288" w:lineRule="auto"/>
+        <w:rPr>
+          <w:rFonts w:asciiTheme="majorHAnsi" w:hAnsiTheme="majorHAnsi" w:cs="Calibri"/>
+          <w:b/>
+          <w:bCs/>
+          <w:sz w:val="24"/>
+          <w:szCs w:val="24"/>
+        </w:rPr>
+      </w:pPr>
+      <w:r>
+        <w:rPr>
+          <w:rFonts w:asciiTheme="majorHAnsi" w:hAnsiTheme="majorHAnsi" w:cs="Calibri Light"/>
+          <w:sz w:val="24"/>
+          <w:szCs w:val="24"/>
+        </w:rPr>
+        <w:t>Second Decision Level:</w:t>
+      </w:r>
+    </w:p>
+    <w:p>
+      <w:pPr>
+        <w:pStyle w:val="ListParagraph"/>
+        <w:numPr>
+          <w:ilvl w:val="1"/>
+          <w:numId w:val="2"/>
+        </w:numPr>
+        <w:autoSpaceDE w:val="0"/>
+        <w:autoSpaceDN w:val="0"/>
+        <w:adjustRightInd w:val="0"/>
+        <w:spacing w:after="0" w:line="288" w:lineRule="auto"/>
+        <w:rPr>
+          <w:rFonts w:asciiTheme="majorHAnsi" w:hAnsiTheme="majorHAnsi" w:cs="Calibri"/>
+          <w:b/>
+          <w:bCs/>
+          <w:sz w:val="24"/>
+          <w:szCs w:val="24"/>
+        </w:rPr>
+      </w:pPr>
+      <w:r>
+        <w:rPr>
+          <w:rFonts w:asciiTheme="majorHAnsi" w:hAnsiTheme="majorHAnsi" w:cs="Calibri Light"/>
+          <w:sz w:val="24"/>
+          <w:szCs w:val="24"/>
+        </w:rPr>
+        <w:t>(Path AA) Node 4:</w:t>
+      </w:r>
+    </w:p>
+    <w:p>
+      <w:pPr>
+        <w:pStyle w:val="ListParagraph"/>
+        <w:numPr>
+          <w:ilvl w:val="2"/>
+          <w:numId w:val="2"/>
+        </w:numPr>
+        <w:autoSpaceDE w:val="0"/>
+        <w:autoSpaceDN w:val="0"/>
+        <w:adjustRightInd w:val="0"/>
+        <w:spacing w:after="0" w:line="288" w:lineRule="auto"/>
+        <w:rPr>
+          <w:rFonts w:asciiTheme="majorHAnsi" w:hAnsiTheme="majorHAnsi" w:cs="Calibri"/>
+          <w:b/>
+          <w:bCs/>
+          <w:sz w:val="24"/>
+          <w:szCs w:val="24"/>
+        </w:rPr>
+      </w:pPr>
+      <w:r>
+        <w:rPr>
+          <w:rFonts w:asciiTheme="majorHAnsi" w:hAnsiTheme="majorHAnsi" w:cs="Calibri Light"/>
+          <w:sz w:val="24"/>
+          <w:szCs w:val="24"/>
+        </w:rPr>
+        <w:t>You follow your cousin and go outside of school to the community park near the school’s parking lot to smoke marijuana. As you’re smoking weed you start to feel paranoid and continue to frequently look around you, making sure no one catches you. As you’re having fun talking and smoking with your stoner friends, you see Stephanie walking towards you chatting with some friend of hers. You’re scared that she’ll see you and judge you for smoking.</w:t>
+      </w:r>
+    </w:p>
+    <w:p>
+      <w:pPr>
+        <w:pStyle w:val="ListParagraph"/>
+        <w:numPr>
+          <w:ilvl w:val="1"/>
+          <w:numId w:val="2"/>
+        </w:numPr>
+        <w:autoSpaceDE w:val="0"/>
+        <w:autoSpaceDN w:val="0"/>
+        <w:adjustRightInd w:val="0"/>
+        <w:spacing w:after="0" w:line="288" w:lineRule="auto"/>
+        <w:rPr>
+          <w:rFonts w:asciiTheme="majorHAnsi" w:hAnsiTheme="majorHAnsi" w:cs="Calibri"/>
+          <w:b/>
+          <w:bCs/>
+          <w:sz w:val="24"/>
+          <w:szCs w:val="24"/>
+        </w:rPr>
+      </w:pPr>
+      <w:r>
+        <w:rPr>
+          <w:rFonts w:asciiTheme="majorHAnsi" w:hAnsiTheme="majorHAnsi" w:cs="Calibri Light"/>
+          <w:sz w:val="24"/>
+          <w:szCs w:val="24"/>
+        </w:rPr>
+        <w:t>(Path AB) Node 5:</w:t>
+      </w:r>
+    </w:p>
+    <w:p>
+      <w:pPr>
+        <w:pStyle w:val="ListParagraph"/>
+        <w:numPr>
+          <w:ilvl w:val="2"/>
+          <w:numId w:val="2"/>
+        </w:numPr>
+        <w:autoSpaceDE w:val="0"/>
+        <w:autoSpaceDN w:val="0"/>
+        <w:adjustRightInd w:val="0"/>
+        <w:spacing w:after="0" w:line="288" w:lineRule="auto"/>
+        <w:rPr>
+          <w:rFonts w:asciiTheme="majorHAnsi" w:hAnsiTheme="majorHAnsi" w:cs="Calibri"/>
+          <w:b/>
+          <w:bCs/>
+          <w:sz w:val="24"/>
+          <w:szCs w:val="24"/>
+        </w:rPr>
+      </w:pPr>
+      <w:r>
+        <w:rPr>
+          <w:rFonts w:asciiTheme="majorHAnsi" w:hAnsiTheme="majorHAnsi" w:cs="Calibri Light"/>
+          <w:sz w:val="24"/>
+          <w:szCs w:val="24"/>
+        </w:rPr>
+        <w:t xml:space="preserve">You decline their offer and say that you’re looking to go to the library and “study”. As you’re walking towards the library you notice a gang of three people bullying a minor, perhaps a ninth grader.  </w:t>
+      </w:r>
+    </w:p>
+    <w:p>
+      <w:pPr>
+        <w:pStyle w:val="ListParagraph"/>
+        <w:numPr>
+          <w:ilvl w:val="1"/>
+          <w:numId w:val="2"/>
+        </w:numPr>
+        <w:autoSpaceDE w:val="0"/>
+        <w:autoSpaceDN w:val="0"/>
+        <w:adjustRightInd w:val="0"/>
+        <w:spacing w:after="0" w:line="288" w:lineRule="auto"/>
+        <w:rPr>
+          <w:rFonts w:asciiTheme="majorHAnsi" w:hAnsiTheme="majorHAnsi" w:cs="Calibri"/>
+          <w:b/>
+          <w:bCs/>
+          <w:sz w:val="24"/>
+          <w:szCs w:val="24"/>
+        </w:rPr>
+      </w:pPr>
+      <w:r>
+        <w:rPr>
+          <w:rFonts w:asciiTheme="majorHAnsi" w:hAnsiTheme="majorHAnsi" w:cs="Calibri Light"/>
+          <w:sz w:val="24"/>
+          <w:szCs w:val="24"/>
+        </w:rPr>
+        <w:t>(Path BA) Node 6:</w:t>
+      </w:r>
+    </w:p>
+    <w:p>
+      <w:pPr>
+        <w:pStyle w:val="ListParagraph"/>
+        <w:numPr>
+          <w:ilvl w:val="2"/>
+          <w:numId w:val="2"/>
+        </w:numPr>
+        <w:autoSpaceDE w:val="0"/>
+        <w:autoSpaceDN w:val="0"/>
+        <w:adjustRightInd w:val="0"/>
+        <w:spacing w:after="0" w:line="288" w:lineRule="auto"/>
+        <w:rPr>
+          <w:rFonts w:asciiTheme="majorHAnsi" w:hAnsiTheme="majorHAnsi" w:cs="Calibri"/>
+          <w:b/>
+          <w:bCs/>
+          <w:sz w:val="24"/>
+          <w:szCs w:val="24"/>
+        </w:rPr>
+      </w:pPr>
+      <w:r>
+        <w:rPr>
+          <w:rFonts w:asciiTheme="majorHAnsi" w:hAnsiTheme="majorHAnsi" w:cs="Calibri Light"/>
+          <w:sz w:val="24"/>
+          <w:szCs w:val="24"/>
+        </w:rPr>
+        <w:t xml:space="preserve">You say yes and pretend that you’re interested and have </w:t>
+      </w:r>
+      <w:r>
+        <w:rPr>
+          <w:rFonts w:asciiTheme="majorHAnsi" w:hAnsiTheme="majorHAnsi" w:cs="Calibri Light"/>
+          <w:sz w:val="24"/>
+          <w:szCs w:val="24"/>
+        </w:rPr>
+        <w:t>always been interested in music.</w:t>
+      </w:r>
+    </w:p>
+    <w:p>
+      <w:pPr>
+        <w:pStyle w:val="ListParagraph"/>
+        <w:numPr>
+          <w:ilvl w:val="1"/>
+          <w:numId w:val="2"/>
+        </w:numPr>
+        <w:autoSpaceDE w:val="0"/>
+        <w:autoSpaceDN w:val="0"/>
+        <w:adjustRightInd w:val="0"/>
+        <w:spacing w:after="0" w:line="288" w:lineRule="auto"/>
+        <w:rPr>
+          <w:rFonts w:asciiTheme="majorHAnsi" w:hAnsiTheme="majorHAnsi" w:cs="Calibri"/>
+          <w:b/>
+          <w:bCs/>
+          <w:sz w:val="24"/>
+          <w:szCs w:val="24"/>
+        </w:rPr>
+      </w:pPr>
+      <w:r>
+        <w:rPr>
+          <w:rFonts w:asciiTheme="majorHAnsi" w:hAnsiTheme="majorHAnsi" w:cs="Calibri Light"/>
+          <w:sz w:val="24"/>
+          <w:szCs w:val="24"/>
+        </w:rPr>
+        <w:t>(Path BB) Node 7:</w:t>
+      </w:r>
+    </w:p>
+    <w:p>
+      <w:pPr>
+        <w:pStyle w:val="ListParagraph"/>
+        <w:numPr>
+          <w:ilvl w:val="2"/>
+          <w:numId w:val="2"/>
+        </w:numPr>
+        <w:autoSpaceDE w:val="0"/>
+        <w:autoSpaceDN w:val="0"/>
+        <w:adjustRightInd w:val="0"/>
+        <w:spacing w:after="0" w:line="288" w:lineRule="auto"/>
+        <w:rPr>
+          <w:rFonts w:asciiTheme="majorHAnsi" w:hAnsiTheme="majorHAnsi" w:cs="Calibri"/>
+          <w:b/>
+          <w:bCs/>
+          <w:sz w:val="24"/>
+          <w:szCs w:val="24"/>
+        </w:rPr>
+      </w:pPr>
+      <w:r>
+        <w:rPr>
+          <w:rFonts w:asciiTheme="majorHAnsi" w:hAnsiTheme="majorHAnsi" w:cs="Calibri"/>
+          <w:sz w:val="24"/>
+          <w:szCs w:val="24"/>
+        </w:rPr>
+        <w:lastRenderedPageBreak/>
+        <w:t>You’re honest and say that that sounds interesting, but you’re not really into playing musical instruments. You say you just want to chill and talk. You express your affections to her and wait for her to respond.</w:t>
+      </w:r>
+    </w:p>
+    <w:p>
+      <w:pPr>
+        <w:pStyle w:val="ListParagraph"/>
+        <w:numPr>
+          <w:ilvl w:val="0"/>
+          <w:numId w:val="2"/>
+        </w:numPr>
+        <w:autoSpaceDE w:val="0"/>
+        <w:autoSpaceDN w:val="0"/>
+        <w:adjustRightInd w:val="0"/>
+        <w:spacing w:after="0" w:line="288" w:lineRule="auto"/>
+        <w:rPr>
+          <w:rFonts w:asciiTheme="majorHAnsi" w:hAnsiTheme="majorHAnsi" w:cs="Calibri"/>
+          <w:b/>
+          <w:bCs/>
+          <w:sz w:val="24"/>
+          <w:szCs w:val="24"/>
+        </w:rPr>
+      </w:pPr>
+      <w:r>
+        <w:rPr>
+          <w:rFonts w:asciiTheme="majorHAnsi" w:hAnsiTheme="majorHAnsi" w:cs="Calibri Light"/>
+          <w:sz w:val="24"/>
+          <w:szCs w:val="24"/>
+        </w:rPr>
+        <w:t>Third Decision Level:</w:t>
+      </w:r>
+    </w:p>
+    <w:p>
+      <w:pPr>
+        <w:pStyle w:val="ListParagraph"/>
+        <w:numPr>
+          <w:ilvl w:val="1"/>
+          <w:numId w:val="2"/>
+        </w:numPr>
+        <w:autoSpaceDE w:val="0"/>
+        <w:autoSpaceDN w:val="0"/>
+        <w:adjustRightInd w:val="0"/>
+        <w:spacing w:after="0" w:line="288" w:lineRule="auto"/>
+        <w:rPr>
+          <w:rFonts w:asciiTheme="majorHAnsi" w:hAnsiTheme="majorHAnsi" w:cs="Calibri"/>
+          <w:b/>
+          <w:bCs/>
+          <w:sz w:val="24"/>
+          <w:szCs w:val="24"/>
+        </w:rPr>
+      </w:pPr>
+      <w:r>
+        <w:rPr>
+          <w:rFonts w:asciiTheme="majorHAnsi" w:hAnsiTheme="majorHAnsi" w:cs="Calibri"/>
+          <w:bCs/>
+          <w:sz w:val="24"/>
+          <w:szCs w:val="24"/>
+        </w:rPr>
+        <w:t>(Path AAA) Outcome</w:t>
+      </w:r>
+      <w:r>
+        <w:rPr>
+          <w:rFonts w:asciiTheme="majorHAnsi" w:hAnsiTheme="majorHAnsi" w:cs="Calibri"/>
+          <w:bCs/>
+          <w:sz w:val="24"/>
+          <w:szCs w:val="24"/>
+        </w:rPr>
+        <w:t xml:space="preserve"> 1</w:t>
+      </w:r>
+      <w:r>
+        <w:rPr>
+          <w:rFonts w:asciiTheme="majorHAnsi" w:hAnsiTheme="majorHAnsi" w:cs="Calibri"/>
+          <w:bCs/>
+          <w:sz w:val="24"/>
+          <w:szCs w:val="24"/>
+        </w:rPr>
+        <w:t>:</w:t>
+      </w:r>
+    </w:p>
+    <w:p>
+      <w:pPr>
+        <w:pStyle w:val="ListParagraph"/>
+        <w:numPr>
+          <w:ilvl w:val="2"/>
+          <w:numId w:val="2"/>
+        </w:numPr>
+        <w:autoSpaceDE w:val="0"/>
+        <w:autoSpaceDN w:val="0"/>
+        <w:adjustRightInd w:val="0"/>
+        <w:spacing w:after="0" w:line="288" w:lineRule="auto"/>
+        <w:rPr>
+          <w:rFonts w:asciiTheme="majorHAnsi" w:hAnsiTheme="majorHAnsi" w:cs="Calibri"/>
+          <w:b/>
+          <w:bCs/>
+          <w:sz w:val="24"/>
+          <w:szCs w:val="24"/>
+        </w:rPr>
+      </w:pPr>
+      <w:r>
+        <w:rPr>
+          <w:rFonts w:asciiTheme="majorHAnsi" w:hAnsiTheme="majorHAnsi" w:cs="Calibri Light"/>
+          <w:sz w:val="24"/>
+          <w:szCs w:val="24"/>
+        </w:rPr>
+        <w:t>You decide to stay and have fun with your friends, and Stephanie takes a look at you and shrugs in disgust leaving you sad and ashamed of yourself. You decided to think who cares about her, since you have these guys with you, but you’re still uncertain and now you’re forever scared to ever talk to her again…</w:t>
+      </w:r>
+    </w:p>
+    <w:p>
+      <w:pPr>
+        <w:pStyle w:val="ListParagraph"/>
+        <w:numPr>
+          <w:ilvl w:val="1"/>
+          <w:numId w:val="2"/>
+        </w:numPr>
+        <w:autoSpaceDE w:val="0"/>
+        <w:autoSpaceDN w:val="0"/>
+        <w:adjustRightInd w:val="0"/>
+        <w:spacing w:after="0" w:line="288" w:lineRule="auto"/>
+        <w:rPr>
+          <w:rFonts w:asciiTheme="majorHAnsi" w:hAnsiTheme="majorHAnsi" w:cs="Calibri"/>
+          <w:b/>
+          <w:bCs/>
+          <w:sz w:val="24"/>
+          <w:szCs w:val="24"/>
+        </w:rPr>
+      </w:pPr>
+      <w:r>
+        <w:rPr>
+          <w:rFonts w:asciiTheme="majorHAnsi" w:hAnsiTheme="majorHAnsi" w:cs="Calibri Light"/>
+          <w:sz w:val="24"/>
+          <w:szCs w:val="24"/>
+        </w:rPr>
+        <w:t>(Path AAB) Outcome 2:</w:t>
+      </w:r>
+    </w:p>
+    <w:p>
+      <w:pPr>
+        <w:pStyle w:val="ListParagraph"/>
+        <w:numPr>
+          <w:ilvl w:val="2"/>
+          <w:numId w:val="2"/>
+        </w:numPr>
+        <w:autoSpaceDE w:val="0"/>
+        <w:autoSpaceDN w:val="0"/>
+        <w:adjustRightInd w:val="0"/>
+        <w:spacing w:after="0" w:line="288" w:lineRule="auto"/>
+        <w:rPr>
+          <w:rFonts w:asciiTheme="majorHAnsi" w:hAnsiTheme="majorHAnsi" w:cs="Calibri"/>
+          <w:b/>
+          <w:bCs/>
+          <w:sz w:val="24"/>
+          <w:szCs w:val="24"/>
+        </w:rPr>
+      </w:pPr>
+      <w:r>
+        <w:rPr>
+          <w:rFonts w:asciiTheme="majorHAnsi" w:hAnsiTheme="majorHAnsi" w:cs="Calibri Light"/>
+          <w:sz w:val="24"/>
+          <w:szCs w:val="24"/>
+        </w:rPr>
+        <w:t>You’re too paranoid to think about it so you start running away from your stoner friends and stay out of sight from Stephanie. Your friends call you out, but you burst out of there. You’re confused, sad, and desperate to get out of here, so you decide to pack up and leave. “Was it worth it?” you ask yourself, but you slowly ignore that thought and walk home feeling paranoid and pathetic…</w:t>
+      </w:r>
+    </w:p>
+    <w:p>
+      <w:pPr>
+        <w:pStyle w:val="ListParagraph"/>
+        <w:numPr>
+          <w:ilvl w:val="1"/>
+          <w:numId w:val="2"/>
+        </w:numPr>
+        <w:autoSpaceDE w:val="0"/>
+        <w:autoSpaceDN w:val="0"/>
+        <w:adjustRightInd w:val="0"/>
+        <w:spacing w:after="0" w:line="288" w:lineRule="auto"/>
+        <w:rPr>
+          <w:rFonts w:asciiTheme="majorHAnsi" w:hAnsiTheme="majorHAnsi" w:cs="Calibri"/>
+          <w:b/>
+          <w:bCs/>
+          <w:sz w:val="24"/>
+          <w:szCs w:val="24"/>
+        </w:rPr>
+      </w:pPr>
+      <w:r>
+        <w:rPr>
+          <w:rFonts w:asciiTheme="majorHAnsi" w:hAnsiTheme="majorHAnsi" w:cs="Calibri"/>
+          <w:bCs/>
+          <w:sz w:val="24"/>
+          <w:szCs w:val="24"/>
+        </w:rPr>
+        <w:t>(Path ABA) Outcome 3:</w:t>
+      </w:r>
+    </w:p>
+    <w:p>
+      <w:pPr>
+        <w:pStyle w:val="ListParagraph"/>
+        <w:numPr>
+          <w:ilvl w:val="2"/>
+          <w:numId w:val="2"/>
+        </w:numPr>
+        <w:autoSpaceDE w:val="0"/>
+        <w:autoSpaceDN w:val="0"/>
+        <w:adjustRightInd w:val="0"/>
+        <w:spacing w:after="0" w:line="288" w:lineRule="auto"/>
+        <w:rPr>
+          <w:rFonts w:asciiTheme="majorHAnsi" w:hAnsiTheme="majorHAnsi" w:cs="Calibri"/>
+          <w:b/>
+          <w:bCs/>
+          <w:sz w:val="24"/>
+          <w:szCs w:val="24"/>
+        </w:rPr>
+      </w:pPr>
+      <w:r>
+        <w:rPr>
+          <w:rFonts w:asciiTheme="majorHAnsi" w:hAnsiTheme="majorHAnsi" w:cs="Calibri Light"/>
+          <w:sz w:val="24"/>
+          <w:szCs w:val="24"/>
+        </w:rPr>
+        <w:t>You decide to “help” and stand up to the bullies by telling them to leave the minor alone or else. The bullies ask, “Or else what? You’ll fight us?” As the adrenaline rushed up to your brain you say yes</w:t>
+      </w:r>
+      <w:proofErr w:type="gramStart"/>
+      <w:r>
+        <w:rPr>
+          <w:rFonts w:asciiTheme="majorHAnsi" w:hAnsiTheme="majorHAnsi" w:cs="Calibri Light"/>
+          <w:sz w:val="24"/>
+          <w:szCs w:val="24"/>
+        </w:rPr>
+        <w:t>!...</w:t>
+      </w:r>
+      <w:proofErr w:type="gramEnd"/>
+      <w:r>
+        <w:rPr>
+          <w:rFonts w:asciiTheme="majorHAnsi" w:hAnsiTheme="majorHAnsi" w:cs="Calibri Light"/>
+          <w:sz w:val="24"/>
+          <w:szCs w:val="24"/>
+        </w:rPr>
+        <w:t xml:space="preserve"> You blanked out, and wake up with your underwear on your face and the minor next to you in the same position. He says, “What the hell were you thinking?! They would have just taken my lunch money and then would have left me alon</w:t>
+      </w:r>
+      <w:r>
+        <w:rPr>
+          <w:rFonts w:asciiTheme="majorHAnsi" w:hAnsiTheme="majorHAnsi" w:cs="Calibri Light"/>
+          <w:sz w:val="24"/>
+          <w:szCs w:val="24"/>
+        </w:rPr>
+        <w:t>e</w:t>
+      </w:r>
+      <w:proofErr w:type="gramStart"/>
+      <w:r>
+        <w:rPr>
+          <w:rFonts w:asciiTheme="majorHAnsi" w:hAnsiTheme="majorHAnsi" w:cs="Calibri Light"/>
+          <w:sz w:val="24"/>
+          <w:szCs w:val="24"/>
+        </w:rPr>
+        <w:t>!...</w:t>
+      </w:r>
+      <w:proofErr w:type="gramEnd"/>
+      <w:r>
+        <w:rPr>
+          <w:rFonts w:asciiTheme="majorHAnsi" w:hAnsiTheme="majorHAnsi" w:cs="Calibri Light"/>
+          <w:sz w:val="24"/>
+          <w:szCs w:val="24"/>
+        </w:rPr>
+        <w:t xml:space="preserve"> Leave me alone next time!</w:t>
+      </w:r>
+      <w:r>
+        <w:rPr>
+          <w:rFonts w:asciiTheme="majorHAnsi" w:hAnsiTheme="majorHAnsi" w:cs="Calibri Light"/>
+          <w:sz w:val="24"/>
+          <w:szCs w:val="24"/>
         </w:rPr>
         <w:t xml:space="preserve"> </w:t>
       </w:r>
-    </w:p>
-    <w:p>
-      <w:pPr>
-        <w:pStyle w:val="Heading1"/>
-        <w:rPr>
-          <w:b/>
-          <w:color w:val="auto"/>
-          <w:sz w:val="28"/>
-        </w:rPr>
-      </w:pPr>
-      <w:r>
-        <w:rPr>
-          <w:b/>
-          <w:color w:val="auto"/>
-          <w:sz w:val="28"/>
-        </w:rPr>
-        <w:t>Main Idea:</w:t>
-      </w:r>
-    </w:p>
-    <w:p>
-      <w:pPr>
-        <w:rPr>
-          <w:rFonts w:asciiTheme="majorHAnsi" w:hAnsiTheme="majorHAnsi"/>
-        </w:rPr>
-      </w:pPr>
-      <w:r>
-        <w:rPr>
-          <w:rFonts w:asciiTheme="majorHAnsi" w:hAnsiTheme="majorHAnsi"/>
-        </w:rPr>
-        <w:t>You’re in</w:t>
-      </w:r>
-      <w:r>
-        <w:rPr>
-          <w:rFonts w:asciiTheme="majorHAnsi" w:hAnsiTheme="majorHAnsi"/>
-        </w:rPr>
-        <w:t xml:space="preserve"> the</w:t>
-      </w:r>
-      <w:r>
-        <w:rPr>
-          <w:rFonts w:asciiTheme="majorHAnsi" w:hAnsiTheme="majorHAnsi"/>
-        </w:rPr>
-        <w:t xml:space="preserve"> classroom bored out of your mind during grade 12 physics class</w:t>
-      </w:r>
-      <w:r>
-        <w:rPr>
-          <w:rFonts w:asciiTheme="majorHAnsi" w:hAnsiTheme="majorHAnsi"/>
-        </w:rPr>
-        <w:t xml:space="preserve"> sitting in your usual seating spot located in the back next to the window. While the teacher </w:t>
-      </w:r>
-      <w:r>
-        <w:rPr>
-          <w:rFonts w:asciiTheme="majorHAnsi" w:hAnsiTheme="majorHAnsi"/>
-        </w:rPr>
-        <w:t xml:space="preserve">is lecturing, you look out the window while your face is resting on your hand, and then you begin to </w:t>
-      </w:r>
-      <w:r>
-        <w:rPr>
-          <w:rFonts w:asciiTheme="majorHAnsi" w:hAnsiTheme="majorHAnsi"/>
-        </w:rPr>
-        <w:t xml:space="preserve">notice that there is a man </w:t>
-      </w:r>
-      <w:r>
-        <w:rPr>
-          <w:rFonts w:asciiTheme="majorHAnsi" w:hAnsiTheme="majorHAnsi"/>
-        </w:rPr>
-        <w:t>wearing</w:t>
-      </w:r>
-      <w:r>
-        <w:rPr>
-          <w:rFonts w:asciiTheme="majorHAnsi" w:hAnsiTheme="majorHAnsi"/>
-        </w:rPr>
-        <w:t xml:space="preserve"> a long coat and hat </w:t>
-      </w:r>
-      <w:r>
-        <w:rPr>
-          <w:rFonts w:asciiTheme="majorHAnsi" w:hAnsiTheme="majorHAnsi"/>
-        </w:rPr>
-        <w:t>smoking a pipe, while staring at you from the entrance of the school.</w:t>
-      </w:r>
-      <w:r>
-        <w:rPr>
-          <w:rFonts w:asciiTheme="majorHAnsi" w:hAnsiTheme="majorHAnsi"/>
-        </w:rPr>
-        <w:t xml:space="preserve"> For a split second, a gust of wind blows the autumn leaves in the man’s direction covering his presence and his body disappears leaving his hat nicely placed on the floor.</w:t>
-      </w:r>
-      <w:r>
-        <w:rPr>
-          <w:rFonts w:asciiTheme="majorHAnsi" w:hAnsiTheme="majorHAnsi"/>
-        </w:rPr>
-        <w:t xml:space="preserve"> You think to yourself, “Where the hell did he go? I need to go to that hat before it gets blown away”</w:t>
-      </w:r>
-      <w:r>
-        <w:rPr>
-          <w:rFonts w:asciiTheme="majorHAnsi" w:hAnsiTheme="majorHAnsi"/>
-        </w:rPr>
-        <w:t>.</w:t>
-      </w:r>
-      <w:r>
-        <w:rPr>
-          <w:rFonts w:asciiTheme="majorHAnsi" w:hAnsiTheme="majorHAnsi"/>
-        </w:rPr>
-        <w:t xml:space="preserve"> </w:t>
-      </w:r>
-      <w:r>
-        <w:rPr>
-          <w:rFonts w:asciiTheme="majorHAnsi" w:hAnsiTheme="majorHAnsi"/>
-        </w:rPr>
-        <w:t xml:space="preserve">You </w:t>
-      </w:r>
-      <w:r>
-        <w:rPr>
-          <w:rFonts w:asciiTheme="majorHAnsi" w:hAnsiTheme="majorHAnsi"/>
-        </w:rPr>
-        <w:t>get out of class making an excuse to leave and head</w:t>
-      </w:r>
-      <w:r>
-        <w:rPr>
-          <w:rFonts w:asciiTheme="majorHAnsi" w:hAnsiTheme="majorHAnsi"/>
-        </w:rPr>
-        <w:t xml:space="preserve"> out to the hat</w:t>
-      </w:r>
-      <w:r>
-        <w:rPr>
-          <w:rFonts w:asciiTheme="majorHAnsi" w:hAnsiTheme="majorHAnsi"/>
-        </w:rPr>
-        <w:t>.</w:t>
-      </w:r>
-      <w:r>
-        <w:rPr>
-          <w:rFonts w:asciiTheme="majorHAnsi" w:hAnsiTheme="majorHAnsi"/>
-        </w:rPr>
-        <w:t xml:space="preserve"> </w:t>
-      </w:r>
-      <w:r>
-        <w:rPr>
-          <w:rFonts w:asciiTheme="majorHAnsi" w:hAnsiTheme="majorHAnsi"/>
-        </w:rPr>
-        <w:t>You find it on the floor and then begin to</w:t>
-      </w:r>
-      <w:r>
-        <w:rPr>
-          <w:rFonts w:asciiTheme="majorHAnsi" w:hAnsiTheme="majorHAnsi"/>
-        </w:rPr>
-        <w:t xml:space="preserve"> play with it by throwing it around and then dumping in the garbage.</w:t>
-      </w:r>
-      <w:r>
-        <w:rPr>
-          <w:rFonts w:asciiTheme="majorHAnsi" w:hAnsiTheme="majorHAnsi"/>
-        </w:rPr>
-        <w:t xml:space="preserve"> “Just a dumb old had… Nothing special whatever I’ll go back to class</w:t>
-      </w:r>
-      <w:r>
-        <w:rPr>
-          <w:rFonts w:asciiTheme="majorHAnsi" w:hAnsiTheme="majorHAnsi"/>
-        </w:rPr>
-        <w:t>. As</w:t>
-      </w:r>
-      <w:r>
-        <w:rPr>
-          <w:rFonts w:asciiTheme="majorHAnsi" w:hAnsiTheme="majorHAnsi"/>
-        </w:rPr>
-        <w:t xml:space="preserve"> you begin to walk back</w:t>
-      </w:r>
-      <w:r>
-        <w:rPr>
-          <w:rFonts w:asciiTheme="majorHAnsi" w:hAnsiTheme="majorHAnsi"/>
-        </w:rPr>
-        <w:t xml:space="preserve"> </w:t>
-      </w:r>
-      <w:r>
-        <w:rPr>
-          <w:rFonts w:asciiTheme="majorHAnsi" w:hAnsiTheme="majorHAnsi"/>
-        </w:rPr>
-        <w:t>y</w:t>
-      </w:r>
-      <w:r>
-        <w:rPr>
-          <w:rFonts w:asciiTheme="majorHAnsi" w:hAnsiTheme="majorHAnsi"/>
-        </w:rPr>
-        <w:t>ou hear a feminine voice that laughs and says, “</w:t>
-      </w:r>
-      <w:r>
-        <w:rPr>
-          <w:rFonts w:asciiTheme="majorHAnsi" w:hAnsiTheme="majorHAnsi"/>
-        </w:rPr>
-        <w:t>You.</w:t>
-      </w:r>
-      <w:r>
-        <w:rPr>
-          <w:rFonts w:asciiTheme="majorHAnsi" w:hAnsiTheme="majorHAnsi"/>
-        </w:rPr>
-        <w:t>.</w:t>
-      </w:r>
-      <w:r>
-        <w:rPr>
-          <w:rFonts w:asciiTheme="majorHAnsi" w:hAnsiTheme="majorHAnsi"/>
-        </w:rPr>
-        <w:t>. human boy</w:t>
-      </w:r>
-      <w:r>
-        <w:rPr>
-          <w:rFonts w:asciiTheme="majorHAnsi" w:hAnsiTheme="majorHAnsi"/>
-        </w:rPr>
-        <w:t xml:space="preserve">… </w:t>
-      </w:r>
-      <w:r>
-        <w:rPr>
-          <w:rFonts w:asciiTheme="majorHAnsi" w:hAnsiTheme="majorHAnsi"/>
-        </w:rPr>
-        <w:t>you reek</w:t>
-      </w:r>
-      <w:r>
-        <w:rPr>
-          <w:rFonts w:asciiTheme="majorHAnsi" w:hAnsiTheme="majorHAnsi"/>
-        </w:rPr>
-        <w:t xml:space="preserve"> of loneliness and </w:t>
-      </w:r>
-      <w:r>
-        <w:rPr>
-          <w:rFonts w:asciiTheme="majorHAnsi" w:hAnsiTheme="majorHAnsi"/>
-        </w:rPr>
-        <w:t>self-loathing</w:t>
-      </w:r>
-      <w:r>
-        <w:rPr>
-          <w:rFonts w:asciiTheme="majorHAnsi" w:hAnsiTheme="majorHAnsi"/>
-        </w:rPr>
-        <w:t>. Come to me and I’ll help you… I’ll be your friend”. You</w:t>
-      </w:r>
-      <w:r>
-        <w:rPr>
-          <w:rFonts w:asciiTheme="majorHAnsi" w:hAnsiTheme="majorHAnsi"/>
-        </w:rPr>
-        <w:t xml:space="preserve">’re afraid, but you’re desperate to find out who that voice belonged to, so you </w:t>
-      </w:r>
-      <w:r>
-        <w:rPr>
-          <w:rFonts w:asciiTheme="majorHAnsi" w:hAnsiTheme="majorHAnsi"/>
-        </w:rPr>
-        <w:t>decide to go back</w:t>
-      </w:r>
-      <w:r>
-        <w:rPr>
-          <w:rFonts w:asciiTheme="majorHAnsi" w:hAnsiTheme="majorHAnsi"/>
-        </w:rPr>
-        <w:t xml:space="preserve"> to the hat</w:t>
-      </w:r>
-      <w:r>
-        <w:rPr>
-          <w:rFonts w:asciiTheme="majorHAnsi" w:hAnsiTheme="majorHAnsi"/>
-        </w:rPr>
-        <w:t xml:space="preserve"> and pick it up</w:t>
-      </w:r>
-      <w:r>
-        <w:rPr>
-          <w:rFonts w:asciiTheme="majorHAnsi" w:hAnsiTheme="majorHAnsi"/>
-        </w:rPr>
-        <w:t>.</w:t>
-      </w:r>
-      <w:r>
-        <w:rPr>
-          <w:rFonts w:asciiTheme="majorHAnsi" w:hAnsiTheme="majorHAnsi"/>
-        </w:rPr>
-        <w:t xml:space="preserve"> </w:t>
-      </w:r>
-      <w:r>
-        <w:rPr>
-          <w:rFonts w:asciiTheme="majorHAnsi" w:hAnsiTheme="majorHAnsi"/>
-        </w:rPr>
-        <w:t>All of a sudden</w:t>
-      </w:r>
-      <w:r>
-        <w:rPr>
-          <w:rFonts w:asciiTheme="majorHAnsi" w:hAnsiTheme="majorHAnsi"/>
-        </w:rPr>
-        <w:t xml:space="preserve"> </w:t>
-      </w:r>
-      <w:r>
-        <w:rPr>
-          <w:rFonts w:asciiTheme="majorHAnsi" w:hAnsiTheme="majorHAnsi"/>
-        </w:rPr>
-        <w:t>you</w:t>
-      </w:r>
-      <w:r>
-        <w:rPr>
-          <w:rFonts w:asciiTheme="majorHAnsi" w:hAnsiTheme="majorHAnsi"/>
-        </w:rPr>
-        <w:t xml:space="preserve"> feel dizzy and tired all of a sudden and then collapse. You wake up in a strange world</w:t>
-      </w:r>
-      <w:r>
-        <w:rPr>
-          <w:rFonts w:asciiTheme="majorHAnsi" w:hAnsiTheme="majorHAnsi"/>
-        </w:rPr>
-        <w:t xml:space="preserve"> </w:t>
-      </w:r>
-      <w:r>
-        <w:rPr>
-          <w:rFonts w:asciiTheme="majorHAnsi" w:hAnsiTheme="majorHAnsi"/>
-        </w:rPr>
-        <w:t xml:space="preserve">composed of </w:t>
-      </w:r>
-      <w:r>
-        <w:rPr>
-          <w:rFonts w:asciiTheme="majorHAnsi" w:hAnsiTheme="majorHAnsi"/>
-        </w:rPr>
-        <w:t>characters from video games, movies,</w:t>
-      </w:r>
-      <w:r>
-        <w:rPr>
-          <w:rFonts w:asciiTheme="majorHAnsi" w:hAnsiTheme="majorHAnsi"/>
-        </w:rPr>
-        <w:t xml:space="preserve"> novels,</w:t>
-      </w:r>
-      <w:r>
-        <w:rPr>
-          <w:rFonts w:asciiTheme="majorHAnsi" w:hAnsiTheme="majorHAnsi"/>
-        </w:rPr>
-        <w:t xml:space="preserve"> cartoons, and anime that you enjoy. </w:t>
-      </w:r>
-      <w:r>
-        <w:rPr>
-          <w:rFonts w:asciiTheme="majorHAnsi" w:hAnsiTheme="majorHAnsi"/>
-        </w:rPr>
-        <w:t xml:space="preserve">Here you’re confused and have no clue what to do, but then your “guide” approaches you and </w:t>
-      </w:r>
-      <w:r>
-        <w:rPr>
-          <w:rFonts w:asciiTheme="majorHAnsi" w:hAnsiTheme="majorHAnsi"/>
-        </w:rPr>
-        <w:t xml:space="preserve">she </w:t>
-      </w:r>
-      <w:r>
-        <w:rPr>
-          <w:rFonts w:asciiTheme="majorHAnsi" w:hAnsiTheme="majorHAnsi"/>
-        </w:rPr>
-        <w:t xml:space="preserve">asks you, </w:t>
-      </w:r>
-      <w:r>
-        <w:rPr>
-          <w:rFonts w:asciiTheme="majorHAnsi" w:hAnsiTheme="majorHAnsi"/>
-        </w:rPr>
-        <w:t>“Are you ready for you adventure, my master?”</w:t>
-      </w:r>
-    </w:p>
-    <w:p>
-      <w:pPr>
-        <w:pStyle w:val="Heading1"/>
-        <w:rPr>
-          <w:b/>
-          <w:color w:val="auto"/>
-          <w:sz w:val="28"/>
-        </w:rPr>
-      </w:pPr>
-      <w:r>
-        <w:rPr>
-          <w:b/>
-          <w:color w:val="auto"/>
-          <w:sz w:val="28"/>
-        </w:rPr>
-        <w:t>Nodes</w:t>
-      </w:r>
-    </w:p>
-    <w:p>
-      <w:pPr>
-        <w:pStyle w:val="ListParagraph"/>
-        <w:numPr>
-          <w:ilvl w:val="0"/>
-          <w:numId w:val="1"/>
-        </w:numPr>
-        <w:rPr>
-          <w:rFonts w:asciiTheme="majorHAnsi" w:hAnsiTheme="majorHAnsi"/>
-        </w:rPr>
-      </w:pPr>
-      <w:r>
-        <w:rPr>
-          <w:rFonts w:asciiTheme="majorHAnsi" w:hAnsiTheme="majorHAnsi"/>
-        </w:rPr>
-        <w:t>Node 1:</w:t>
+      <w:r>
+        <w:rPr>
+          <w:rFonts w:asciiTheme="majorHAnsi" w:hAnsiTheme="majorHAnsi" w:cs="Calibri Light"/>
+          <w:sz w:val="24"/>
+          <w:szCs w:val="24"/>
+        </w:rPr>
+        <w:t>” You sit there wondering, “Why the hell did I go to help that little douchebag… I should have went to the library instead…</w:t>
       </w:r>
     </w:p>
     <w:p>
@@ -508,35 +999,55 @@
         <w:pStyle w:val="ListParagraph"/>
         <w:numPr>
           <w:ilvl w:val="1"/>
-          <w:numId w:val="1"/>
-        </w:numPr>
-        <w:rPr>
-          <w:rFonts w:asciiTheme="majorHAnsi" w:hAnsiTheme="majorHAnsi"/>
-        </w:rPr>
-      </w:pPr>
-      <w:r>
-        <w:rPr>
-          <w:rFonts w:asciiTheme="majorHAnsi" w:hAnsiTheme="majorHAnsi" w:cs="Calibri"/>
-        </w:rPr>
-        <w:t>You arrive to this strange world after picking up that strange man’s hat</w:t>
-      </w:r>
-    </w:p>
-    <w:p>
-      <w:pPr>
-        <w:pStyle w:val="ListParagraph"/>
-        <w:numPr>
-          <w:ilvl w:val="0"/>
-          <w:numId w:val="1"/>
-        </w:numPr>
-        <w:rPr>
-          <w:rFonts w:asciiTheme="majorHAnsi" w:hAnsiTheme="majorHAnsi"/>
-        </w:rPr>
-      </w:pPr>
-      <w:r>
-        <w:rPr>
-          <w:rFonts w:asciiTheme="majorHAnsi" w:hAnsiTheme="majorHAnsi" w:cs="Calibri"/>
-        </w:rPr>
-        <w:t>Node 2:</w:t>
+          <w:numId w:val="2"/>
+        </w:numPr>
+        <w:autoSpaceDE w:val="0"/>
+        <w:autoSpaceDN w:val="0"/>
+        <w:adjustRightInd w:val="0"/>
+        <w:spacing w:after="0" w:line="288" w:lineRule="auto"/>
+        <w:rPr>
+          <w:rFonts w:asciiTheme="majorHAnsi" w:hAnsiTheme="majorHAnsi" w:cs="Calibri"/>
+          <w:b/>
+          <w:bCs/>
+          <w:sz w:val="24"/>
+          <w:szCs w:val="24"/>
+        </w:rPr>
+      </w:pPr>
+      <w:r>
+        <w:rPr>
+          <w:rFonts w:asciiTheme="majorHAnsi" w:hAnsiTheme="majorHAnsi" w:cs="Calibri Light"/>
+          <w:sz w:val="24"/>
+          <w:szCs w:val="24"/>
+        </w:rPr>
+        <w:t>(Path ABB) Outcome 4:</w:t>
+      </w:r>
+    </w:p>
+    <w:p>
+      <w:pPr>
+        <w:pStyle w:val="ListParagraph"/>
+        <w:numPr>
+          <w:ilvl w:val="2"/>
+          <w:numId w:val="2"/>
+        </w:numPr>
+        <w:autoSpaceDE w:val="0"/>
+        <w:autoSpaceDN w:val="0"/>
+        <w:adjustRightInd w:val="0"/>
+        <w:spacing w:after="0" w:line="288" w:lineRule="auto"/>
+        <w:rPr>
+          <w:rFonts w:asciiTheme="majorHAnsi" w:hAnsiTheme="majorHAnsi" w:cs="Calibri"/>
+          <w:b/>
+          <w:bCs/>
+          <w:sz w:val="24"/>
+          <w:szCs w:val="24"/>
+        </w:rPr>
+      </w:pPr>
+      <w:r>
+        <w:rPr>
+          <w:rFonts w:asciiTheme="majorHAnsi" w:hAnsiTheme="majorHAnsi" w:cs="Calibri Light"/>
+          <w:sz w:val="24"/>
+          <w:szCs w:val="24"/>
+        </w:rPr>
+        <w:t>You think to yourself, “Screw it!”, since it’s not involving you in anyway, and then you continue to walk to the library. Once you reached to the library, you go inside and start reading a book, when all of a sudden you hear someone shout your name to get out of the library. While you had the puzzled look as to why you’re getting kicked out, you remember that you lost about 10 manga (comics) and 3 novels in this semester, and as your punishment you had to pay for it all and not come back to the library for the remainder of the semester. The school bell rings and you left accomplishing nothing…once again.</w:t>
       </w:r>
     </w:p>
     <w:p>
@@ -544,29 +1055,271 @@
         <w:pStyle w:val="ListParagraph"/>
         <w:numPr>
           <w:ilvl w:val="1"/>
-          <w:numId w:val="1"/>
-        </w:numPr>
-        <w:rPr>
-          <w:rFonts w:asciiTheme="majorHAnsi" w:hAnsiTheme="majorHAnsi"/>
-        </w:rPr>
-      </w:pPr>
-      <w:r>
-        <w:rPr>
-          <w:rFonts w:asciiTheme="majorHAnsi" w:hAnsiTheme="majorHAnsi"/>
-        </w:rPr>
-        <w:t xml:space="preserve">You’re in a </w:t>
-      </w:r>
-      <w:r>
-        <w:rPr>
-          <w:rFonts w:asciiTheme="majorHAnsi" w:hAnsiTheme="majorHAnsi"/>
-        </w:rPr>
-        <w:t>moving space ship next to so</w:t>
-      </w:r>
-      <w:r>
-        <w:rPr>
-          <w:rFonts w:asciiTheme="majorHAnsi" w:hAnsiTheme="majorHAnsi"/>
-        </w:rPr>
-        <w:t>me of your favorite characters</w:t>
+          <w:numId w:val="2"/>
+        </w:numPr>
+        <w:autoSpaceDE w:val="0"/>
+        <w:autoSpaceDN w:val="0"/>
+        <w:adjustRightInd w:val="0"/>
+        <w:spacing w:after="0" w:line="288" w:lineRule="auto"/>
+        <w:rPr>
+          <w:rFonts w:asciiTheme="majorHAnsi" w:hAnsiTheme="majorHAnsi" w:cs="Calibri"/>
+          <w:b/>
+          <w:bCs/>
+          <w:sz w:val="24"/>
+          <w:szCs w:val="24"/>
+        </w:rPr>
+      </w:pPr>
+      <w:r>
+        <w:rPr>
+          <w:rFonts w:asciiTheme="majorHAnsi" w:hAnsiTheme="majorHAnsi" w:cs="Calibri Light"/>
+          <w:sz w:val="24"/>
+          <w:szCs w:val="24"/>
+        </w:rPr>
+        <w:t>(Path BAA) Outcome 5:</w:t>
+      </w:r>
+    </w:p>
+    <w:p>
+      <w:pPr>
+        <w:pStyle w:val="ListParagraph"/>
+        <w:numPr>
+          <w:ilvl w:val="2"/>
+          <w:numId w:val="2"/>
+        </w:numPr>
+        <w:autoSpaceDE w:val="0"/>
+        <w:autoSpaceDN w:val="0"/>
+        <w:adjustRightInd w:val="0"/>
+        <w:spacing w:after="0" w:line="288" w:lineRule="auto"/>
+        <w:rPr>
+          <w:rFonts w:asciiTheme="majorHAnsi" w:hAnsiTheme="majorHAnsi" w:cs="Calibri"/>
+          <w:b/>
+          <w:bCs/>
+          <w:sz w:val="24"/>
+          <w:szCs w:val="24"/>
+        </w:rPr>
+      </w:pPr>
+      <w:r>
+        <w:rPr>
+          <w:rFonts w:asciiTheme="majorHAnsi" w:hAnsiTheme="majorHAnsi" w:cs="Calibri"/>
+          <w:sz w:val="24"/>
+          <w:szCs w:val="24"/>
+        </w:rPr>
+        <w:lastRenderedPageBreak/>
+        <w:t>You agree and pretend to play the guitar. You make a fool of yourself in front of the entire band. They all laugh and make fun of you. You become a joke for lying...</w:t>
+      </w:r>
+    </w:p>
+    <w:p>
+      <w:pPr>
+        <w:pStyle w:val="ListParagraph"/>
+        <w:numPr>
+          <w:ilvl w:val="1"/>
+          <w:numId w:val="2"/>
+        </w:numPr>
+        <w:autoSpaceDE w:val="0"/>
+        <w:autoSpaceDN w:val="0"/>
+        <w:adjustRightInd w:val="0"/>
+        <w:spacing w:after="0" w:line="288" w:lineRule="auto"/>
+        <w:rPr>
+          <w:rFonts w:asciiTheme="majorHAnsi" w:hAnsiTheme="majorHAnsi" w:cs="Calibri"/>
+          <w:b/>
+          <w:bCs/>
+          <w:sz w:val="24"/>
+          <w:szCs w:val="24"/>
+        </w:rPr>
+      </w:pPr>
+      <w:r>
+        <w:rPr>
+          <w:rFonts w:asciiTheme="majorHAnsi" w:hAnsiTheme="majorHAnsi" w:cs="Calibri"/>
+          <w:sz w:val="24"/>
+          <w:szCs w:val="24"/>
+        </w:rPr>
+        <w:t>(Path BAB) Outcome 6:</w:t>
+      </w:r>
+    </w:p>
+    <w:p>
+      <w:pPr>
+        <w:pStyle w:val="ListParagraph"/>
+        <w:numPr>
+          <w:ilvl w:val="2"/>
+          <w:numId w:val="2"/>
+        </w:numPr>
+        <w:autoSpaceDE w:val="0"/>
+        <w:autoSpaceDN w:val="0"/>
+        <w:adjustRightInd w:val="0"/>
+        <w:spacing w:after="0" w:line="288" w:lineRule="auto"/>
+        <w:rPr>
+          <w:rFonts w:asciiTheme="majorHAnsi" w:hAnsiTheme="majorHAnsi" w:cs="Calibri"/>
+          <w:b/>
+          <w:bCs/>
+          <w:sz w:val="24"/>
+          <w:szCs w:val="24"/>
+        </w:rPr>
+      </w:pPr>
+      <w:r>
+        <w:rPr>
+          <w:rFonts w:asciiTheme="majorHAnsi" w:hAnsiTheme="majorHAnsi" w:cs="Calibri"/>
+          <w:sz w:val="24"/>
+          <w:szCs w:val="24"/>
+        </w:rPr>
+        <w:t>You decide to admit you don’t know how to play and begin to look down shamefully. Everyone calls you out for being a liar and you end up going home...</w:t>
+      </w:r>
+    </w:p>
+    <w:p>
+      <w:pPr>
+        <w:pStyle w:val="ListParagraph"/>
+        <w:numPr>
+          <w:ilvl w:val="1"/>
+          <w:numId w:val="2"/>
+        </w:numPr>
+        <w:autoSpaceDE w:val="0"/>
+        <w:autoSpaceDN w:val="0"/>
+        <w:adjustRightInd w:val="0"/>
+        <w:spacing w:after="0" w:line="288" w:lineRule="auto"/>
+        <w:rPr>
+          <w:rFonts w:asciiTheme="majorHAnsi" w:hAnsiTheme="majorHAnsi" w:cs="Calibri"/>
+          <w:b/>
+          <w:bCs/>
+          <w:sz w:val="24"/>
+          <w:szCs w:val="24"/>
+        </w:rPr>
+      </w:pPr>
+      <w:r>
+        <w:rPr>
+          <w:rFonts w:asciiTheme="majorHAnsi" w:hAnsiTheme="majorHAnsi" w:cs="Calibri"/>
+          <w:sz w:val="24"/>
+          <w:szCs w:val="24"/>
+        </w:rPr>
+        <w:t>(Path BBA) Outcome 7:</w:t>
+      </w:r>
+    </w:p>
+    <w:p>
+      <w:pPr>
+        <w:pStyle w:val="ListParagraph"/>
+        <w:numPr>
+          <w:ilvl w:val="2"/>
+          <w:numId w:val="2"/>
+        </w:numPr>
+        <w:autoSpaceDE w:val="0"/>
+        <w:autoSpaceDN w:val="0"/>
+        <w:adjustRightInd w:val="0"/>
+        <w:spacing w:after="0" w:line="288" w:lineRule="auto"/>
+        <w:rPr>
+          <w:rFonts w:asciiTheme="majorHAnsi" w:hAnsiTheme="majorHAnsi" w:cs="Calibri"/>
+          <w:b/>
+          <w:bCs/>
+          <w:sz w:val="24"/>
+          <w:szCs w:val="24"/>
+        </w:rPr>
+      </w:pPr>
+      <w:r>
+        <w:rPr>
+          <w:rFonts w:asciiTheme="majorHAnsi" w:hAnsiTheme="majorHAnsi" w:cs="Calibri"/>
+          <w:bCs/>
+          <w:sz w:val="24"/>
+          <w:szCs w:val="24"/>
+        </w:rPr>
+        <w:t>You give it a shot to be confident and “alpha” so you ask her with a confident</w:t>
+      </w:r>
+      <w:r>
+        <w:rPr>
+          <w:rFonts w:asciiTheme="majorHAnsi" w:hAnsiTheme="majorHAnsi" w:cs="Calibri"/>
+          <w:bCs/>
+          <w:sz w:val="24"/>
+          <w:szCs w:val="24"/>
+        </w:rPr>
+        <w:t xml:space="preserve"> smile</w:t>
+      </w:r>
+      <w:r>
+        <w:rPr>
+          <w:rFonts w:asciiTheme="majorHAnsi" w:hAnsiTheme="majorHAnsi" w:cs="Calibri"/>
+          <w:bCs/>
+          <w:sz w:val="24"/>
+          <w:szCs w:val="24"/>
+        </w:rPr>
+        <w:t xml:space="preserve"> if she wants to make out and have some “fun” later on. She declines </w:t>
+      </w:r>
+      <w:r>
+        <w:rPr>
+          <w:rFonts w:asciiTheme="majorHAnsi" w:hAnsiTheme="majorHAnsi" w:cs="Calibri"/>
+          <w:bCs/>
+          <w:sz w:val="24"/>
+          <w:szCs w:val="24"/>
+        </w:rPr>
+        <w:t>and sighs with</w:t>
+      </w:r>
+      <w:r>
+        <w:rPr>
+          <w:rFonts w:asciiTheme="majorHAnsi" w:hAnsiTheme="majorHAnsi" w:cs="Calibri"/>
+          <w:bCs/>
+          <w:sz w:val="24"/>
+          <w:szCs w:val="24"/>
+        </w:rPr>
+        <w:t xml:space="preserve"> disgust</w:t>
+      </w:r>
+      <w:r>
+        <w:rPr>
+          <w:rFonts w:asciiTheme="majorHAnsi" w:hAnsiTheme="majorHAnsi" w:cs="Calibri"/>
+          <w:bCs/>
+          <w:sz w:val="24"/>
+          <w:szCs w:val="24"/>
+        </w:rPr>
+        <w:t xml:space="preserve"> and calls you a creep while walking out. You’re sad and confused, since all of those articles you read online told you to act this way and you’ll “win” the girl. Out of anger you leave school and a tear falls from your eye.</w:t>
+      </w:r>
+    </w:p>
+    <w:p>
+      <w:pPr>
+        <w:pStyle w:val="ListParagraph"/>
+        <w:numPr>
+          <w:ilvl w:val="1"/>
+          <w:numId w:val="2"/>
+        </w:numPr>
+        <w:autoSpaceDE w:val="0"/>
+        <w:autoSpaceDN w:val="0"/>
+        <w:adjustRightInd w:val="0"/>
+        <w:spacing w:after="0" w:line="288" w:lineRule="auto"/>
+        <w:rPr>
+          <w:rFonts w:asciiTheme="majorHAnsi" w:hAnsiTheme="majorHAnsi" w:cs="Calibri"/>
+          <w:b/>
+          <w:bCs/>
+          <w:sz w:val="24"/>
+          <w:szCs w:val="24"/>
+        </w:rPr>
+      </w:pPr>
+      <w:r>
+        <w:rPr>
+          <w:rFonts w:asciiTheme="majorHAnsi" w:hAnsiTheme="majorHAnsi" w:cs="Calibri"/>
+          <w:bCs/>
+          <w:sz w:val="24"/>
+          <w:szCs w:val="24"/>
+        </w:rPr>
+        <w:t>(Path BBB) Outcome 8:</w:t>
+      </w:r>
+    </w:p>
+    <w:p>
+      <w:pPr>
+        <w:pStyle w:val="ListParagraph"/>
+        <w:numPr>
+          <w:ilvl w:val="2"/>
+          <w:numId w:val="2"/>
+        </w:numPr>
+        <w:autoSpaceDE w:val="0"/>
+        <w:autoSpaceDN w:val="0"/>
+        <w:adjustRightInd w:val="0"/>
+        <w:spacing w:after="0" w:line="288" w:lineRule="auto"/>
+        <w:rPr>
+          <w:rFonts w:asciiTheme="majorHAnsi" w:hAnsiTheme="majorHAnsi" w:cs="Calibri"/>
+          <w:b/>
+          <w:bCs/>
+          <w:sz w:val="24"/>
+          <w:szCs w:val="24"/>
+        </w:rPr>
+      </w:pPr>
+      <w:r>
+        <w:rPr>
+          <w:rFonts w:asciiTheme="majorHAnsi" w:hAnsiTheme="majorHAnsi" w:cs="Calibri"/>
+          <w:sz w:val="24"/>
+          <w:szCs w:val="24"/>
+        </w:rPr>
+        <w:t xml:space="preserve">You say, “To be honest I really love talking to you! You’re smart, funny, and really down to earth and it’s always fun talking to you!” She smiles and blushes and you become friends and at the end of the semester you finally get the balls to ask her out and she says yes. </w:t>
       </w:r>
       <w:bookmarkStart w:id="0" w:name="_GoBack"/>
       <w:bookmarkEnd w:id="0"/>
@@ -584,6 +1337,119 @@
 <file path=word/numbering.xml><?xml version="1.0" encoding="utf-8"?>
 <w:numbering xmlns:wpc="http://schemas.microsoft.com/office/word/2010/wordprocessingCanvas" xmlns:mc="http://schemas.openxmlformats.org/markup-compatibility/2006" xmlns:o="urn:schemas-microsoft-com:office:office" xmlns:r="http://schemas.openxmlformats.org/officeDocument/2006/relationships" xmlns:m="http://schemas.openxmlformats.org/officeDocument/2006/math" xmlns:v="urn:schemas-microsoft-com:vml" xmlns:wp14="http://schemas.microsoft.com/office/word/2010/wordprocessingDrawing" xmlns:wp="http://schemas.openxmlformats.org/drawingml/2006/wordprocessingDrawing" xmlns:w10="urn:schemas-microsoft-com:office:word" xmlns:w="http://schemas.openxmlformats.org/wordprocessingml/2006/main" xmlns:w14="http://schemas.microsoft.com/office/word/2010/wordml" xmlns:w15="http://schemas.microsoft.com/office/word/2012/wordml" xmlns:wpg="http://schemas.microsoft.com/office/word/2010/wordprocessingGroup" xmlns:wpi="http://schemas.microsoft.com/office/word/2010/wordprocessingInk" xmlns:wne="http://schemas.microsoft.com/office/word/2006/wordml" xmlns:wps="http://schemas.microsoft.com/office/word/2010/wordprocessingShape" mc:Ignorable="w14 w15 wp14">
   <w:abstractNum w:abstractNumId="0" w15:restartNumberingAfterBreak="0">
+    <w:nsid w:val="065C2CFF"/>
+    <w:multiLevelType w:val="hybridMultilevel"/>
+    <w:tmpl w:val="D578ECA8"/>
+    <w:lvl w:ilvl="0" w:tplc="04090001">
+      <w:start w:val="1"/>
+      <w:numFmt w:val="bullet"/>
+      <w:lvlText w:val=""/>
+      <w:lvlJc w:val="left"/>
+      <w:pPr>
+        <w:ind w:left="360" w:hanging="360"/>
+      </w:pPr>
+      <w:rPr>
+        <w:rFonts w:ascii="Symbol" w:hAnsi="Symbol" w:hint="default"/>
+      </w:rPr>
+    </w:lvl>
+    <w:lvl w:ilvl="1" w:tplc="04090003">
+      <w:start w:val="1"/>
+      <w:numFmt w:val="bullet"/>
+      <w:lvlText w:val="o"/>
+      <w:lvlJc w:val="left"/>
+      <w:pPr>
+        <w:ind w:left="1080" w:hanging="360"/>
+      </w:pPr>
+      <w:rPr>
+        <w:rFonts w:ascii="Courier New" w:hAnsi="Courier New" w:cs="Courier New" w:hint="default"/>
+      </w:rPr>
+    </w:lvl>
+    <w:lvl w:ilvl="2" w:tplc="04090005">
+      <w:start w:val="1"/>
+      <w:numFmt w:val="bullet"/>
+      <w:lvlText w:val=""/>
+      <w:lvlJc w:val="left"/>
+      <w:pPr>
+        <w:ind w:left="1800" w:hanging="360"/>
+      </w:pPr>
+      <w:rPr>
+        <w:rFonts w:ascii="Wingdings" w:hAnsi="Wingdings" w:hint="default"/>
+      </w:rPr>
+    </w:lvl>
+    <w:lvl w:ilvl="3" w:tplc="04090001">
+      <w:start w:val="1"/>
+      <w:numFmt w:val="bullet"/>
+      <w:lvlText w:val=""/>
+      <w:lvlJc w:val="left"/>
+      <w:pPr>
+        <w:ind w:left="2520" w:hanging="360"/>
+      </w:pPr>
+      <w:rPr>
+        <w:rFonts w:ascii="Symbol" w:hAnsi="Symbol" w:hint="default"/>
+      </w:rPr>
+    </w:lvl>
+    <w:lvl w:ilvl="4" w:tplc="04090003" w:tentative="1">
+      <w:start w:val="1"/>
+      <w:numFmt w:val="bullet"/>
+      <w:lvlText w:val="o"/>
+      <w:lvlJc w:val="left"/>
+      <w:pPr>
+        <w:ind w:left="3240" w:hanging="360"/>
+      </w:pPr>
+      <w:rPr>
+        <w:rFonts w:ascii="Courier New" w:hAnsi="Courier New" w:cs="Courier New" w:hint="default"/>
+      </w:rPr>
+    </w:lvl>
+    <w:lvl w:ilvl="5" w:tplc="04090005" w:tentative="1">
+      <w:start w:val="1"/>
+      <w:numFmt w:val="bullet"/>
+      <w:lvlText w:val=""/>
+      <w:lvlJc w:val="left"/>
+      <w:pPr>
+        <w:ind w:left="3960" w:hanging="360"/>
+      </w:pPr>
+      <w:rPr>
+        <w:rFonts w:ascii="Wingdings" w:hAnsi="Wingdings" w:hint="default"/>
+      </w:rPr>
+    </w:lvl>
+    <w:lvl w:ilvl="6" w:tplc="04090001" w:tentative="1">
+      <w:start w:val="1"/>
+      <w:numFmt w:val="bullet"/>
+      <w:lvlText w:val=""/>
+      <w:lvlJc w:val="left"/>
+      <w:pPr>
+        <w:ind w:left="4680" w:hanging="360"/>
+      </w:pPr>
+      <w:rPr>
+        <w:rFonts w:ascii="Symbol" w:hAnsi="Symbol" w:hint="default"/>
+      </w:rPr>
+    </w:lvl>
+    <w:lvl w:ilvl="7" w:tplc="04090003" w:tentative="1">
+      <w:start w:val="1"/>
+      <w:numFmt w:val="bullet"/>
+      <w:lvlText w:val="o"/>
+      <w:lvlJc w:val="left"/>
+      <w:pPr>
+        <w:ind w:left="5400" w:hanging="360"/>
+      </w:pPr>
+      <w:rPr>
+        <w:rFonts w:ascii="Courier New" w:hAnsi="Courier New" w:cs="Courier New" w:hint="default"/>
+      </w:rPr>
+    </w:lvl>
+    <w:lvl w:ilvl="8" w:tplc="04090005" w:tentative="1">
+      <w:start w:val="1"/>
+      <w:numFmt w:val="bullet"/>
+      <w:lvlText w:val=""/>
+      <w:lvlJc w:val="left"/>
+      <w:pPr>
+        <w:ind w:left="6120" w:hanging="360"/>
+      </w:pPr>
+      <w:rPr>
+        <w:rFonts w:ascii="Wingdings" w:hAnsi="Wingdings" w:hint="default"/>
+      </w:rPr>
+    </w:lvl>
+  </w:abstractNum>
+  <w:abstractNum w:abstractNumId="1" w15:restartNumberingAfterBreak="0">
     <w:nsid w:val="0E3836EB"/>
     <w:multiLevelType w:val="hybridMultilevel"/>
     <w:tmpl w:val="181E9BB2"/>
@@ -592,7 +1458,7 @@
       <w:lvlText w:val=""/>
       <w:lvlJc w:val="left"/>
       <w:pPr>
-        <w:ind w:left="720" w:hanging="360"/>
+        <w:ind w:left="1080" w:hanging="360"/>
       </w:pPr>
       <w:rPr>
         <w:rFonts w:ascii="Symbol" w:eastAsiaTheme="minorHAnsi" w:hAnsi="Symbol" w:cstheme="minorBidi" w:hint="default"/>
@@ -604,7 +1470,7 @@
       <w:lvlText w:val="o"/>
       <w:lvlJc w:val="left"/>
       <w:pPr>
-        <w:ind w:left="1440" w:hanging="360"/>
+        <w:ind w:left="1800" w:hanging="360"/>
       </w:pPr>
       <w:rPr>
         <w:rFonts w:ascii="Courier New" w:hAnsi="Courier New" w:cs="Courier New" w:hint="default"/>
@@ -616,7 +1482,7 @@
       <w:lvlText w:val=""/>
       <w:lvlJc w:val="left"/>
       <w:pPr>
-        <w:ind w:left="2160" w:hanging="360"/>
+        <w:ind w:left="2520" w:hanging="360"/>
       </w:pPr>
       <w:rPr>
         <w:rFonts w:ascii="Wingdings" w:hAnsi="Wingdings" w:hint="default"/>
@@ -628,7 +1494,7 @@
       <w:lvlText w:val=""/>
       <w:lvlJc w:val="left"/>
       <w:pPr>
-        <w:ind w:left="2880" w:hanging="360"/>
+        <w:ind w:left="3240" w:hanging="360"/>
       </w:pPr>
       <w:rPr>
         <w:rFonts w:ascii="Symbol" w:hAnsi="Symbol" w:hint="default"/>
@@ -640,7 +1506,7 @@
       <w:lvlText w:val="o"/>
       <w:lvlJc w:val="left"/>
       <w:pPr>
-        <w:ind w:left="3600" w:hanging="360"/>
+        <w:ind w:left="3960" w:hanging="360"/>
       </w:pPr>
       <w:rPr>
         <w:rFonts w:ascii="Courier New" w:hAnsi="Courier New" w:cs="Courier New" w:hint="default"/>
@@ -652,7 +1518,7 @@
       <w:lvlText w:val=""/>
       <w:lvlJc w:val="left"/>
       <w:pPr>
-        <w:ind w:left="4320" w:hanging="360"/>
+        <w:ind w:left="4680" w:hanging="360"/>
       </w:pPr>
       <w:rPr>
         <w:rFonts w:ascii="Wingdings" w:hAnsi="Wingdings" w:hint="default"/>
@@ -664,7 +1530,7 @@
       <w:lvlText w:val=""/>
       <w:lvlJc w:val="left"/>
       <w:pPr>
-        <w:ind w:left="5040" w:hanging="360"/>
+        <w:ind w:left="5400" w:hanging="360"/>
       </w:pPr>
       <w:rPr>
         <w:rFonts w:ascii="Symbol" w:hAnsi="Symbol" w:hint="default"/>
@@ -676,7 +1542,7 @@
       <w:lvlText w:val="o"/>
       <w:lvlJc w:val="left"/>
       <w:pPr>
-        <w:ind w:left="5760" w:hanging="360"/>
+        <w:ind w:left="6120" w:hanging="360"/>
       </w:pPr>
       <w:rPr>
         <w:rFonts w:ascii="Courier New" w:hAnsi="Courier New" w:cs="Courier New" w:hint="default"/>
@@ -688,7 +1554,7 @@
       <w:lvlText w:val=""/>
       <w:lvlJc w:val="left"/>
       <w:pPr>
-        <w:ind w:left="6480" w:hanging="360"/>
+        <w:ind w:left="6840" w:hanging="360"/>
       </w:pPr>
       <w:rPr>
         <w:rFonts w:ascii="Wingdings" w:hAnsi="Wingdings" w:hint="default"/>
@@ -696,6 +1562,9 @@
     </w:lvl>
   </w:abstractNum>
   <w:num w:numId="1">
+    <w:abstractNumId w:val="1"/>
+  </w:num>
+  <w:num w:numId="2">
     <w:abstractNumId w:val="0"/>
   </w:num>
 </w:numbering>

</xml_diff>

<commit_message>
Commit 4 – Modifying dragon page with my nodes’ info and redesigned pages with css
</commit_message>
<xml_diff>
--- a/Brainstorming/Story Progression - Information.docx
+++ b/Brainstorming/Story Progression - Information.docx
@@ -202,14 +202,16 @@
           <w:bCs/>
           <w:sz w:val="24"/>
           <w:szCs w:val="24"/>
-        </w:rPr>
-      </w:pPr>
-      <w:r>
-        <w:rPr>
-          <w:rFonts w:asciiTheme="majorHAnsi" w:hAnsiTheme="majorHAnsi" w:cs="Calibri"/>
-          <w:bCs/>
-          <w:sz w:val="24"/>
-          <w:szCs w:val="24"/>
+          <w:highlight w:val="yellow"/>
+        </w:rPr>
+      </w:pPr>
+      <w:r>
+        <w:rPr>
+          <w:rFonts w:asciiTheme="majorHAnsi" w:hAnsiTheme="majorHAnsi" w:cs="Calibri"/>
+          <w:bCs/>
+          <w:sz w:val="24"/>
+          <w:szCs w:val="24"/>
+          <w:highlight w:val="yellow"/>
         </w:rPr>
         <w:t xml:space="preserve">(Initial Start) </w:t>
       </w:r>
@@ -219,6 +221,7 @@
           <w:bCs/>
           <w:sz w:val="24"/>
           <w:szCs w:val="24"/>
+          <w:highlight w:val="yellow"/>
         </w:rPr>
         <w:t>Node 1:</w:t>
       </w:r>
@@ -298,13 +301,15 @@
           <w:bCs/>
           <w:sz w:val="24"/>
           <w:szCs w:val="24"/>
-        </w:rPr>
-      </w:pPr>
-      <w:r>
-        <w:rPr>
-          <w:rFonts w:asciiTheme="majorHAnsi" w:hAnsiTheme="majorHAnsi" w:cs="Calibri"/>
-          <w:sz w:val="24"/>
-          <w:szCs w:val="24"/>
+          <w:highlight w:val="yellow"/>
+        </w:rPr>
+      </w:pPr>
+      <w:r>
+        <w:rPr>
+          <w:rFonts w:asciiTheme="majorHAnsi" w:hAnsiTheme="majorHAnsi" w:cs="Calibri"/>
+          <w:sz w:val="24"/>
+          <w:szCs w:val="24"/>
+          <w:highlight w:val="yellow"/>
         </w:rPr>
         <w:t xml:space="preserve">(Path A) </w:t>
       </w:r>
@@ -313,6 +318,7 @@
           <w:rFonts w:asciiTheme="majorHAnsi" w:hAnsiTheme="majorHAnsi" w:cs="Calibri"/>
           <w:sz w:val="24"/>
           <w:szCs w:val="24"/>
+          <w:highlight w:val="yellow"/>
         </w:rPr>
         <w:t>Node 2:</w:t>
       </w:r>
@@ -502,13 +508,15 @@
           <w:bCs/>
           <w:sz w:val="24"/>
           <w:szCs w:val="24"/>
-        </w:rPr>
-      </w:pPr>
-      <w:r>
-        <w:rPr>
-          <w:rFonts w:asciiTheme="majorHAnsi" w:hAnsiTheme="majorHAnsi" w:cs="Calibri Light"/>
-          <w:sz w:val="24"/>
-          <w:szCs w:val="24"/>
+          <w:highlight w:val="yellow"/>
+        </w:rPr>
+      </w:pPr>
+      <w:r>
+        <w:rPr>
+          <w:rFonts w:asciiTheme="majorHAnsi" w:hAnsiTheme="majorHAnsi" w:cs="Calibri Light"/>
+          <w:sz w:val="24"/>
+          <w:szCs w:val="24"/>
+          <w:highlight w:val="yellow"/>
         </w:rPr>
         <w:t>(Path AA) Node 4:</w:t>
       </w:r>
@@ -532,6 +540,8 @@
           <w:szCs w:val="24"/>
         </w:rPr>
       </w:pPr>
+      <w:bookmarkStart w:id="0" w:name="_GoBack"/>
+      <w:bookmarkEnd w:id="0"/>
       <w:r>
         <w:rPr>
           <w:rFonts w:asciiTheme="majorHAnsi" w:hAnsiTheme="majorHAnsi" w:cs="Calibri Light"/>
@@ -1321,8 +1331,6 @@
         </w:rPr>
         <w:t xml:space="preserve">You say, “To be honest I really love talking to you! You’re smart, funny, and really down to earth and it’s always fun talking to you!” She smiles and blushes and you become friends and at the end of the semester you finally get the balls to ask her out and she says yes. </w:t>
       </w:r>
-      <w:bookmarkStart w:id="0" w:name="_GoBack"/>
-      <w:bookmarkEnd w:id="0"/>
     </w:p>
     <w:sectPr>
       <w:pgSz w:w="12240" w:h="15840"/>

</xml_diff>